<commit_message>
Update final report and home card
</commit_message>
<xml_diff>
--- a/drafts/final_report.docx
+++ b/drafts/final_report.docx
@@ -38,13 +38,6 @@
       </w:r>
     </w:p>
     <w:p>
-      <w:r>
-        <w:pict>
-          <v:rect style="width:0;height:1.5pt" o:hralign="center" o:hrstd="t" o:hr="t"/>
-        </w:pict>
-      </w:r>
-    </w:p>
-    <w:p>
       <w:pPr>
         <w:pStyle w:val="FirstParagraph"/>
       </w:pPr>
@@ -90,15 +83,8 @@
       </w:r>
     </w:p>
     <w:p>
-      <w:r>
-        <w:pict>
-          <v:rect style="width:0;height:1.5pt" o:hralign="center" o:hrstd="t" o:hr="t"/>
-        </w:pict>
-      </w:r>
-    </w:p>
-    <w:p>
-      <w:pPr>
-        <w:pStyle w:val="FirstParagraph"/>
+      <w:pPr>
+        <w:pStyle w:val="BodyText"/>
       </w:pPr>
       <w:r>
         <w:rPr>
@@ -206,13 +192,6 @@
     </w:p>
     <w:p>
       <w:r>
-        <w:pict>
-          <v:rect style="width:0;height:1.5pt" o:hralign="center" o:hrstd="t" o:hr="t"/>
-        </w:pict>
-      </w:r>
-    </w:p>
-    <w:p>
-      <w:r>
         <w:br w:type="page"/>
       </w:r>
     </w:p>
@@ -428,13 +407,6 @@
         <w:t xml:space="preserve">This report first establishes a theoretical framework, then examines Equinor as a case study, analyzes three ethical dilemmas, and finally proposes governance recommendations.</w:t>
       </w:r>
     </w:p>
-    <w:p>
-      <w:r>
-        <w:pict>
-          <v:rect style="width:0;height:1.5pt" o:hralign="center" o:hrstd="t" o:hr="t"/>
-        </w:pict>
-      </w:r>
-    </w:p>
     <w:bookmarkEnd w:id="10"/>
     <w:bookmarkStart w:id="11" w:name="method-and-materials"/>
     <w:p>
@@ -477,13 +449,6 @@
         <w:t xml:space="preserve">There are limitations to acknowledge. This analysis focuses on Equinor’s Norwegian operations and AI applications in operational optimization. All data comes from publicly available information; no internal interviews were conducted. The rapidly evolving nature of AI deployment means findings represent a snapshot rather than a complete picture.</w:t>
       </w:r>
     </w:p>
-    <w:p>
-      <w:r>
-        <w:pict>
-          <v:rect style="width:0;height:1.5pt" o:hralign="center" o:hrstd="t" o:hr="t"/>
-        </w:pict>
-      </w:r>
-    </w:p>
     <w:bookmarkEnd w:id="11"/>
     <w:bookmarkStart w:id="18" w:name="theoretical-framework"/>
     <w:p>
@@ -804,13 +769,6 @@
       </w:pPr>
       <w:r>
         <w:t xml:space="preserve">Applied to Equinor, these frameworks illuminate a company that has gained worth from AI-$330m since 2020-while cutting a fifth of its renewables workforce. The frameworks predict three dilemmas: efficiency versus workforce (Just Transition), fossil lock-in versus genuine decarbonization (twin transition), and monitoring versus surveillance (RRI inclusion). The following case study documents the evidence.</w:t>
-      </w:r>
-    </w:p>
-    <w:p>
-      <w:r>
-        <w:pict>
-          <v:rect style="width:0;height:1.5pt" o:hralign="center" o:hrstd="t" o:hr="t"/>
-        </w:pict>
       </w:r>
     </w:p>
     <w:bookmarkEnd w:id="17"/>
@@ -968,13 +926,6 @@
         <w:t xml:space="preserve">Three tensions emerge from this case. First, AI optimization of fossil production generates savings but potentially conflicts with climate goals-lowering extraction costs keeps oil profitable longer. Second, the renewables workforce cuts occurred despite AI success, suggesting efficiency gains do not automatically flow toward green employment. Third, the extensive sensor network raises questions about employee monitoring that go beyond equipment optimization. These tensions lead directly to the ethical analysis.</w:t>
       </w:r>
     </w:p>
-    <w:p>
-      <w:r>
-        <w:pict>
-          <v:rect style="width:0;height:1.5pt" o:hralign="center" o:hrstd="t" o:hr="t"/>
-        </w:pict>
-      </w:r>
-    </w:p>
     <w:bookmarkEnd w:id="24"/>
     <w:bookmarkEnd w:id="25"/>
     <w:bookmarkStart w:id="29" w:name="ethical-analysis"/>
@@ -1173,13 +1124,6 @@
         <w:t xml:space="preserve">The governance response requires tying AI investments to measurable sustainability outcomes-not just cost savings but verified emission reductions, renewable capacity additions, and transition timeline acceleration.</w:t>
       </w:r>
     </w:p>
-    <w:p>
-      <w:r>
-        <w:pict>
-          <v:rect style="width:0;height:1.5pt" o:hralign="center" o:hrstd="t" o:hr="t"/>
-        </w:pict>
-      </w:r>
-    </w:p>
     <w:bookmarkEnd w:id="28"/>
     <w:bookmarkEnd w:id="29"/>
     <w:bookmarkStart w:id="33" w:name="policy-and-governance-options"/>
@@ -1389,13 +1333,6 @@
         <w:t xml:space="preserve">: Short-term (0-6 months) for internal carbon pricing framework. Medium-term (6-12 months) for sustainability criteria integration into AI project approval. Long-term (ongoing) for public reporting and third-party verification.</w:t>
       </w:r>
     </w:p>
-    <w:p>
-      <w:r>
-        <w:pict>
-          <v:rect style="width:0;height:1.5pt" o:hralign="center" o:hrstd="t" o:hr="t"/>
-        </w:pict>
-      </w:r>
-    </w:p>
     <w:bookmarkEnd w:id="32"/>
     <w:bookmarkEnd w:id="33"/>
     <w:bookmarkStart w:id="34" w:name="conclusion"/>
@@ -1445,13 +1382,6 @@
       </w:pPr>
       <w:r>
         <w:t xml:space="preserve">In summary, Equinor should govern AI by establishing ethics oversight, investing in worker reskilling, and aligning AI investments with verified sustainability outcomes. The alternative-celebrating efficiency while cutting workers and extending fossil operations-risks both social legitimacy and the climate goals the company claims to pursue.</w:t>
-      </w:r>
-    </w:p>
-    <w:p>
-      <w:r>
-        <w:pict>
-          <v:rect style="width:0;height:1.5pt" o:hralign="center" o:hrstd="t" o:hr="t"/>
-        </w:pict>
       </w:r>
     </w:p>
     <w:p>

</xml_diff>